<commit_message>
fixed contact method prob etc.
</commit_message>
<xml_diff>
--- a/docassemble/LLAW33012020S1P05/data/templates/test_PDF.docx
+++ b/docassemble/LLAW33012020S1P05/data/templates/test_PDF.docx
@@ -864,16 +864,7 @@
                 <w:sz w:val="24"/>
                 <w:szCs w:val="24"/>
               </w:rPr>
-              <w:t>1</w:t>
-            </w:r>
-            <w:r>
-              <w:rPr>
-                <w:rFonts w:ascii="Lato light" w:eastAsia="Lato light" w:hAnsi="Lato light" w:cs="Lato light"/>
-                <w:color w:val="1A2B4C"/>
-                <w:sz w:val="24"/>
-                <w:szCs w:val="24"/>
-              </w:rPr>
-              <w:t xml:space="preserve"> %} </w:t>
+              <w:t xml:space="preserve">1 %} </w:t>
             </w:r>
           </w:p>
           <w:p>
@@ -1894,16 +1885,7 @@
                 <w:sz w:val="24"/>
                 <w:szCs w:val="24"/>
               </w:rPr>
-              <w:t>EQLdis1</w:t>
-            </w:r>
-            <w:r>
-              <w:rPr>
-                <w:rFonts w:ascii="Lato light" w:eastAsia="Lato light" w:hAnsi="Lato light" w:cs="Lato light"/>
-                <w:color w:val="1A2B4C"/>
-                <w:sz w:val="24"/>
-                <w:szCs w:val="24"/>
-              </w:rPr>
-              <w:t xml:space="preserve"> == </w:t>
+              <w:t xml:space="preserve">EQLdis1 == </w:t>
             </w:r>
             <w:r>
               <w:rPr>
@@ -3814,16 +3796,7 @@
                 <w:sz w:val="24"/>
                 <w:szCs w:val="24"/>
               </w:rPr>
-              <w:t>phone3</w:t>
-            </w:r>
-            <w:r>
-              <w:rPr>
-                <w:rFonts w:ascii="Lato light" w:eastAsia="Lato light" w:hAnsi="Lato light" w:cs="Lato light"/>
-                <w:color w:val="1A2B4C"/>
-                <w:sz w:val="24"/>
-                <w:szCs w:val="24"/>
-              </w:rPr>
-              <w:t xml:space="preserve"> %}</w:t>
+              <w:t>phone3 %}</w:t>
             </w:r>
           </w:p>
           <w:p>
@@ -4088,16 +4061,7 @@
                 <w:sz w:val="24"/>
                 <w:szCs w:val="24"/>
               </w:rPr>
-              <w:t>3</w:t>
-            </w:r>
-            <w:r>
-              <w:rPr>
-                <w:rFonts w:ascii="Lato light" w:eastAsia="Lato light" w:hAnsi="Lato light" w:cs="Lato light"/>
-                <w:color w:val="1A2B4C"/>
-                <w:sz w:val="24"/>
-                <w:szCs w:val="24"/>
-              </w:rPr>
-              <w:t xml:space="preserve"> %}</w:t>
+              <w:t>3 %}</w:t>
             </w:r>
           </w:p>
           <w:p>
@@ -5520,25 +5484,7 @@
                 <w:sz w:val="24"/>
                 <w:szCs w:val="24"/>
               </w:rPr>
-              <w:t xml:space="preserve"> if </w:t>
-            </w:r>
-            <w:r>
-              <w:rPr>
-                <w:rFonts w:ascii="Lato light" w:eastAsia="Lato light" w:hAnsi="Lato light" w:cs="Lato light"/>
-                <w:color w:val="1A2B4C"/>
-                <w:sz w:val="24"/>
-                <w:szCs w:val="24"/>
-              </w:rPr>
-              <w:t>EQLemail2</w:t>
-            </w:r>
-            <w:r>
-              <w:rPr>
-                <w:rFonts w:ascii="Lato light" w:eastAsia="Lato light" w:hAnsi="Lato light" w:cs="Lato light"/>
-                <w:color w:val="1A2B4C"/>
-                <w:sz w:val="24"/>
-                <w:szCs w:val="24"/>
-              </w:rPr>
-              <w:t xml:space="preserve"> %}</w:t>
+              <w:t xml:space="preserve"> if EQLemail2 %}</w:t>
             </w:r>
           </w:p>
           <w:p>
@@ -5733,25 +5679,7 @@
                 <w:sz w:val="24"/>
                 <w:szCs w:val="24"/>
               </w:rPr>
-              <w:t xml:space="preserve"> if </w:t>
-            </w:r>
-            <w:r>
-              <w:rPr>
-                <w:rFonts w:ascii="Lato light" w:eastAsia="Lato light" w:hAnsi="Lato light" w:cs="Lato light"/>
-                <w:color w:val="1A2B4C"/>
-                <w:sz w:val="24"/>
-                <w:szCs w:val="24"/>
-              </w:rPr>
-              <w:t>EQLphone2</w:t>
-            </w:r>
-            <w:r>
-              <w:rPr>
-                <w:rFonts w:ascii="Lato light" w:eastAsia="Lato light" w:hAnsi="Lato light" w:cs="Lato light"/>
-                <w:color w:val="1A2B4C"/>
-                <w:sz w:val="24"/>
-                <w:szCs w:val="24"/>
-              </w:rPr>
-              <w:t xml:space="preserve"> %}</w:t>
+              <w:t xml:space="preserve"> if EQLphone2 %}</w:t>
             </w:r>
           </w:p>
           <w:p>
@@ -5955,25 +5883,7 @@
                 <w:sz w:val="24"/>
                 <w:szCs w:val="24"/>
               </w:rPr>
-              <w:t xml:space="preserve"> if </w:t>
-            </w:r>
-            <w:r>
-              <w:rPr>
-                <w:rFonts w:ascii="Lato light" w:eastAsia="Lato light" w:hAnsi="Lato light" w:cs="Lato light"/>
-                <w:color w:val="1A2B4C"/>
-                <w:sz w:val="24"/>
-                <w:szCs w:val="24"/>
-              </w:rPr>
-              <w:t>EQLaddress2</w:t>
-            </w:r>
-            <w:r>
-              <w:rPr>
-                <w:rFonts w:ascii="Lato light" w:eastAsia="Lato light" w:hAnsi="Lato light" w:cs="Lato light"/>
-                <w:color w:val="1A2B4C"/>
-                <w:sz w:val="24"/>
-                <w:szCs w:val="24"/>
-              </w:rPr>
-              <w:t xml:space="preserve"> %}</w:t>
+              <w:t xml:space="preserve"> if EQLaddress2 %}</w:t>
             </w:r>
           </w:p>
           <w:p>
@@ -8597,43 +8507,52 @@
                 <w:szCs w:val="24"/>
               </w:rPr>
             </w:pPr>
-            <w:proofErr w:type="gramStart"/>
-            <w:r>
-              <w:rPr>
-                <w:rFonts w:ascii="Lato light" w:eastAsia="Lato light" w:hAnsi="Lato light" w:cs="Lato light"/>
-                <w:color w:val="1A2B4C"/>
-                <w:sz w:val="24"/>
-                <w:szCs w:val="24"/>
-              </w:rPr>
-              <w:t xml:space="preserve">{{ </w:t>
-            </w:r>
-            <w:r>
-              <w:rPr>
-                <w:rFonts w:ascii="Lato light" w:eastAsia="Lato light" w:hAnsi="Lato light" w:cs="Lato light"/>
-                <w:color w:val="1A2B4C"/>
-                <w:sz w:val="24"/>
-                <w:szCs w:val="24"/>
-              </w:rPr>
-              <w:t>EQLday</w:t>
-            </w:r>
-            <w:proofErr w:type="gramEnd"/>
-            <w:r>
-              <w:rPr>
-                <w:rFonts w:ascii="Lato light" w:eastAsia="Lato light" w:hAnsi="Lato light" w:cs="Lato light"/>
-                <w:color w:val="1A2B4C"/>
-                <w:sz w:val="24"/>
-                <w:szCs w:val="24"/>
-              </w:rPr>
-              <w:t>2contact</w:t>
-            </w:r>
-            <w:r>
-              <w:rPr>
-                <w:rFonts w:ascii="Lato light" w:eastAsia="Lato light" w:hAnsi="Lato light" w:cs="Lato light"/>
-                <w:color w:val="1A2B4C"/>
-                <w:sz w:val="24"/>
-                <w:szCs w:val="24"/>
-              </w:rPr>
-              <w:t xml:space="preserve"> }}</w:t>
+            <w:r>
+              <w:rPr>
+                <w:rFonts w:ascii="Lato light" w:eastAsia="Lato light" w:hAnsi="Lato light" w:cs="Lato light"/>
+                <w:color w:val="1A2B4C"/>
+                <w:sz w:val="24"/>
+                <w:szCs w:val="24"/>
+              </w:rPr>
+              <w:t>{%p if</w:t>
+            </w:r>
+            <w:r>
+              <w:rPr>
+                <w:rFonts w:ascii="Lato light" w:eastAsia="Lato light" w:hAnsi="Lato light" w:cs="Lato light"/>
+                <w:color w:val="1A2B4C"/>
+                <w:sz w:val="24"/>
+                <w:szCs w:val="24"/>
+              </w:rPr>
+              <w:t xml:space="preserve"> </w:t>
+            </w:r>
+            <w:proofErr w:type="spellStart"/>
+            <w:r>
+              <w:rPr>
+                <w:rFonts w:ascii="Lato light" w:eastAsia="Lato light" w:hAnsi="Lato light" w:cs="Lato light"/>
+                <w:color w:val="1A2B4C"/>
+                <w:sz w:val="24"/>
+                <w:szCs w:val="24"/>
+              </w:rPr>
+              <w:t>EQLcontact_me</w:t>
+            </w:r>
+            <w:proofErr w:type="spellEnd"/>
+            <w:r>
+              <w:rPr>
+                <w:rFonts w:ascii="Lato light" w:eastAsia="Lato light" w:hAnsi="Lato light" w:cs="Lato light"/>
+                <w:color w:val="1A2B4C"/>
+                <w:sz w:val="24"/>
+                <w:szCs w:val="24"/>
+              </w:rPr>
+              <w:t xml:space="preserve"> </w:t>
+            </w:r>
+            <w:r>
+              <w:rPr>
+                <w:rFonts w:ascii="Lato light" w:eastAsia="Lato light" w:hAnsi="Lato light" w:cs="Lato light"/>
+                <w:color w:val="1A2B4C"/>
+                <w:sz w:val="24"/>
+                <w:szCs w:val="24"/>
+              </w:rPr>
+              <w:t>== ‘Phone’ %}</w:t>
             </w:r>
           </w:p>
           <w:p>
@@ -8656,6 +8575,54 @@
               <w:lastRenderedPageBreak/>
               <w:t xml:space="preserve">{{ </w:t>
             </w:r>
+            <w:r>
+              <w:rPr>
+                <w:rFonts w:ascii="Lato light" w:eastAsia="Lato light" w:hAnsi="Lato light" w:cs="Lato light"/>
+                <w:color w:val="1A2B4C"/>
+                <w:sz w:val="24"/>
+                <w:szCs w:val="24"/>
+              </w:rPr>
+              <w:t>EQLday</w:t>
+            </w:r>
+            <w:proofErr w:type="gramEnd"/>
+            <w:r>
+              <w:rPr>
+                <w:rFonts w:ascii="Lato light" w:eastAsia="Lato light" w:hAnsi="Lato light" w:cs="Lato light"/>
+                <w:color w:val="1A2B4C"/>
+                <w:sz w:val="24"/>
+                <w:szCs w:val="24"/>
+              </w:rPr>
+              <w:t>2contact</w:t>
+            </w:r>
+            <w:r>
+              <w:rPr>
+                <w:rFonts w:ascii="Lato light" w:eastAsia="Lato light" w:hAnsi="Lato light" w:cs="Lato light"/>
+                <w:color w:val="1A2B4C"/>
+                <w:sz w:val="24"/>
+                <w:szCs w:val="24"/>
+              </w:rPr>
+              <w:t xml:space="preserve"> }}</w:t>
+            </w:r>
+          </w:p>
+          <w:p>
+            <w:pPr>
+              <w:rPr>
+                <w:rFonts w:ascii="Lato light" w:eastAsia="Lato light" w:hAnsi="Lato light" w:cs="Lato light"/>
+                <w:color w:val="1A2B4C"/>
+                <w:sz w:val="24"/>
+                <w:szCs w:val="24"/>
+              </w:rPr>
+            </w:pPr>
+            <w:proofErr w:type="gramStart"/>
+            <w:r>
+              <w:rPr>
+                <w:rFonts w:ascii="Lato light" w:eastAsia="Lato light" w:hAnsi="Lato light" w:cs="Lato light"/>
+                <w:color w:val="1A2B4C"/>
+                <w:sz w:val="24"/>
+                <w:szCs w:val="24"/>
+              </w:rPr>
+              <w:t xml:space="preserve">{{ </w:t>
+            </w:r>
             <w:proofErr w:type="spellStart"/>
             <w:r>
               <w:rPr>
@@ -8685,6 +8652,63 @@
                 <w:szCs w:val="24"/>
               </w:rPr>
               <w:t xml:space="preserve"> }}</w:t>
+            </w:r>
+          </w:p>
+          <w:p>
+            <w:pPr>
+              <w:rPr>
+                <w:rFonts w:ascii="Lato light" w:eastAsia="Lato light" w:hAnsi="Lato light" w:cs="Lato light"/>
+                <w:color w:val="1A2B4C"/>
+                <w:sz w:val="24"/>
+                <w:szCs w:val="24"/>
+              </w:rPr>
+            </w:pPr>
+            <w:r>
+              <w:rPr>
+                <w:rFonts w:ascii="Lato light" w:eastAsia="Lato light" w:hAnsi="Lato light" w:cs="Lato light"/>
+                <w:color w:val="1A2B4C"/>
+                <w:sz w:val="24"/>
+                <w:szCs w:val="24"/>
+              </w:rPr>
+              <w:t>{%p else %}</w:t>
+            </w:r>
+          </w:p>
+          <w:p>
+            <w:pPr>
+              <w:rPr>
+                <w:rFonts w:ascii="Lato light" w:eastAsia="Lato light" w:hAnsi="Lato light" w:cs="Lato light"/>
+                <w:color w:val="1A2B4C"/>
+                <w:sz w:val="24"/>
+                <w:szCs w:val="24"/>
+              </w:rPr>
+            </w:pPr>
+            <w:r>
+              <w:rPr>
+                <w:rFonts w:ascii="Lato light" w:eastAsia="Lato light" w:hAnsi="Lato light" w:cs="Lato light"/>
+                <w:color w:val="1A2B4C"/>
+                <w:sz w:val="24"/>
+                <w:szCs w:val="24"/>
+              </w:rPr>
+              <w:t>N/A</w:t>
+            </w:r>
+          </w:p>
+          <w:p>
+            <w:pPr>
+              <w:rPr>
+                <w:rFonts w:ascii="Lato light" w:eastAsia="Lato light" w:hAnsi="Lato light" w:cs="Lato light"/>
+                <w:color w:val="1A2B4C"/>
+                <w:sz w:val="24"/>
+                <w:szCs w:val="24"/>
+              </w:rPr>
+            </w:pPr>
+            <w:r>
+              <w:rPr>
+                <w:rFonts w:ascii="Lato light" w:eastAsia="Lato light" w:hAnsi="Lato light" w:cs="Lato light"/>
+                <w:color w:val="1A2B4C"/>
+                <w:sz w:val="24"/>
+                <w:szCs w:val="24"/>
+              </w:rPr>
+              <w:t>{%p endif %}</w:t>
             </w:r>
           </w:p>
         </w:tc>
@@ -9963,18 +9987,18 @@
 </file>
 
 <file path=customXml/item1.xml><?xml version="1.0" encoding="utf-8"?>
+<p:properties xmlns:p="http://schemas.microsoft.com/office/2006/metadata/properties" xmlns:xsi="http://www.w3.org/2001/XMLSchema-instance" xmlns:pc="http://schemas.microsoft.com/office/infopath/2007/PartnerControls">
+  <documentManagement/>
+</p:properties>
+</file>
+
+<file path=customXml/item2.xml><?xml version="1.0" encoding="utf-8"?>
 <?mso-contentType ?>
 <FormTemplates xmlns="http://schemas.microsoft.com/sharepoint/v3/contenttype/forms">
   <Display>DocumentLibraryForm</Display>
   <Edit>DocumentLibraryForm</Edit>
   <New>DocumentLibraryForm</New>
 </FormTemplates>
-</file>
-
-<file path=customXml/item2.xml><?xml version="1.0" encoding="utf-8"?>
-<p:properties xmlns:p="http://schemas.microsoft.com/office/2006/metadata/properties" xmlns:xsi="http://www.w3.org/2001/XMLSchema-instance" xmlns:pc="http://schemas.microsoft.com/office/infopath/2007/PartnerControls">
-  <documentManagement/>
-</p:properties>
 </file>
 
 <file path=customXml/item3.xml><?xml version="1.0" encoding="utf-8"?>
@@ -10156,18 +10180,18 @@
 </file>
 
 <file path=customXml/itemProps1.xml><?xml version="1.0" encoding="utf-8"?>
-<ds:datastoreItem xmlns:ds="http://schemas.openxmlformats.org/officeDocument/2006/customXml" ds:itemID="{71C362F4-2203-46E8-A228-6585044846B5}">
+<ds:datastoreItem xmlns:ds="http://schemas.openxmlformats.org/officeDocument/2006/customXml" ds:itemID="{CD53EF63-9D6A-48AB-A737-71D538387DC1}">
   <ds:schemaRefs>
-    <ds:schemaRef ds:uri="http://schemas.microsoft.com/sharepoint/v3/contenttype/forms"/>
+    <ds:schemaRef ds:uri="http://schemas.microsoft.com/office/2006/metadata/properties"/>
+    <ds:schemaRef ds:uri="http://schemas.microsoft.com/office/infopath/2007/PartnerControls"/>
   </ds:schemaRefs>
 </ds:datastoreItem>
 </file>
 
 <file path=customXml/itemProps2.xml><?xml version="1.0" encoding="utf-8"?>
-<ds:datastoreItem xmlns:ds="http://schemas.openxmlformats.org/officeDocument/2006/customXml" ds:itemID="{CD53EF63-9D6A-48AB-A737-71D538387DC1}">
+<ds:datastoreItem xmlns:ds="http://schemas.openxmlformats.org/officeDocument/2006/customXml" ds:itemID="{71C362F4-2203-46E8-A228-6585044846B5}">
   <ds:schemaRefs>
-    <ds:schemaRef ds:uri="http://schemas.microsoft.com/office/2006/metadata/properties"/>
-    <ds:schemaRef ds:uri="http://schemas.microsoft.com/office/infopath/2007/PartnerControls"/>
+    <ds:schemaRef ds:uri="http://schemas.microsoft.com/sharepoint/v3/contenttype/forms"/>
   </ds:schemaRefs>
 </ds:datastoreItem>
 </file>

</xml_diff>